<commit_message>
Atualizando via W-10: 2022-11-16.
</commit_message>
<xml_diff>
--- a/codigo/covid19-i-hes-grupo-1.docx
+++ b/codigo/covid19-i-hes-grupo-1.docx
@@ -54,84 +54,728 @@
     </w:p>
     <w:p>
       <w:pPr>
-        <w:pStyle w:val="Author"/>
-      </w:pPr>
-      <w:r>
-        <w:t xml:space="preserve">Marcelo</w:t>
-      </w:r>
-      <w:r>
-        <w:t xml:space="preserve"> </w:t>
-      </w:r>
-      <w:r>
-        <w:t xml:space="preserve">José</w:t>
-      </w:r>
-      <w:r>
-        <w:t xml:space="preserve"> </w:t>
-      </w:r>
-      <w:r>
-        <w:t xml:space="preserve">dos</w:t>
-      </w:r>
-      <w:r>
-        <w:t xml:space="preserve"> </w:t>
-      </w:r>
-      <w:r>
-        <w:t xml:space="preserve">Santos</w:t>
+        <w:pStyle w:val="Subtitle"/>
+      </w:pPr>
+      <w:r>
+        <w:t xml:space="preserve">Trabalho</w:t>
+      </w:r>
+      <w:r>
+        <w:t xml:space="preserve"> </w:t>
+      </w:r>
+      <w:r>
+        <w:t xml:space="preserve">Final</w:t>
+      </w:r>
+      <w:r>
+        <w:t xml:space="preserve"> </w:t>
+      </w:r>
+      <w:r>
+        <w:t xml:space="preserve">da</w:t>
+      </w:r>
+      <w:r>
+        <w:t xml:space="preserve"> </w:t>
+      </w:r>
+      <w:r>
+        <w:t xml:space="preserve">Disciplina</w:t>
+      </w:r>
+      <w:r>
+        <w:t xml:space="preserve"> </w:t>
+      </w:r>
+      <w:r>
+        <w:t xml:space="preserve">Ciência</w:t>
+      </w:r>
+      <w:r>
+        <w:t xml:space="preserve"> </w:t>
+      </w:r>
+      <w:r>
+        <w:t xml:space="preserve">de</w:t>
+      </w:r>
+      <w:r>
+        <w:t xml:space="preserve"> </w:t>
+      </w:r>
+      <w:r>
+        <w:t xml:space="preserve">Dados</w:t>
+      </w:r>
+      <w:r>
+        <w:t xml:space="preserve"> </w:t>
+      </w:r>
+      <w:r>
+        <w:t xml:space="preserve">-</w:t>
+      </w:r>
+      <w:r>
+        <w:t xml:space="preserve"> </w:t>
+      </w:r>
+      <w:r>
+        <w:t xml:space="preserve">2022</w:t>
       </w:r>
     </w:p>
     <w:p>
       <w:pPr>
-        <w:pStyle w:val="Author"/>
-      </w:pPr>
-      <w:r>
-        <w:t xml:space="preserve">Lívia</w:t>
-      </w:r>
-      <w:r>
-        <w:t xml:space="preserve"> </w:t>
-      </w:r>
-      <w:r>
-        <w:t xml:space="preserve">I</w:t>
-      </w:r>
-      <w:r>
-        <w:t xml:space="preserve"> </w:t>
-      </w:r>
-      <w:r>
-        <w:t xml:space="preserve">Barcellos</w:t>
+        <w:pStyle w:val="Date"/>
+      </w:pPr>
+      <w:r>
+        <w:t xml:space="preserve">16</w:t>
+      </w:r>
+      <w:r>
+        <w:t xml:space="preserve"> </w:t>
+      </w:r>
+      <w:r>
+        <w:t xml:space="preserve">de</w:t>
+      </w:r>
+      <w:r>
+        <w:t xml:space="preserve"> </w:t>
+      </w:r>
+      <w:r>
+        <w:t xml:space="preserve">novembro</w:t>
+      </w:r>
+      <w:r>
+        <w:t xml:space="preserve"> </w:t>
+      </w:r>
+      <w:r>
+        <w:t xml:space="preserve">de</w:t>
+      </w:r>
+      <w:r>
+        <w:t xml:space="preserve"> </w:t>
+      </w:r>
+      <w:r>
+        <w:t xml:space="preserve">2022</w:t>
       </w:r>
     </w:p>
     <w:p>
       <w:pPr>
-        <w:pStyle w:val="Author"/>
-      </w:pPr>
-      <w:r>
-        <w:t xml:space="preserve">Henrique</w:t>
-      </w:r>
-      <w:r>
-        <w:t xml:space="preserve"> </w:t>
-      </w:r>
-      <w:r>
-        <w:t xml:space="preserve">Mercez</w:t>
-      </w:r>
-    </w:p>
-    <w:p>
-      <w:pPr>
-        <w:pStyle w:val="Author"/>
-      </w:pPr>
-      <w:r>
-        <w:t xml:space="preserve">Shelley</w:t>
-      </w:r>
-      <w:r>
-        <w:t xml:space="preserve"> </w:t>
-      </w:r>
-      <w:r>
-        <w:t xml:space="preserve">Navari</w:t>
-      </w:r>
-    </w:p>
-    <w:p>
-      <w:pPr>
-        <w:pStyle w:val="Date"/>
-      </w:pPr>
-      <w:r>
-        <w:t xml:space="preserve">2022-11-14</w:t>
+        <w:pStyle w:val="Abstract"/>
+      </w:pPr>
+      <w:r>
+        <w:t xml:space="preserve">Tendo</w:t>
+      </w:r>
+      <w:r>
+        <w:t xml:space="preserve"> </w:t>
+      </w:r>
+      <w:r>
+        <w:t xml:space="preserve">em</w:t>
+      </w:r>
+      <w:r>
+        <w:t xml:space="preserve"> </w:t>
+      </w:r>
+      <w:r>
+        <w:t xml:space="preserve">vista</w:t>
+      </w:r>
+      <w:r>
+        <w:t xml:space="preserve"> </w:t>
+      </w:r>
+      <w:r>
+        <w:t xml:space="preserve">os</w:t>
+      </w:r>
+      <w:r>
+        <w:t xml:space="preserve"> </w:t>
+      </w:r>
+      <w:r>
+        <w:t xml:space="preserve">fatores</w:t>
+      </w:r>
+      <w:r>
+        <w:t xml:space="preserve"> </w:t>
+      </w:r>
+      <w:r>
+        <w:t xml:space="preserve">causados</w:t>
+      </w:r>
+      <w:r>
+        <w:t xml:space="preserve"> </w:t>
+      </w:r>
+      <w:r>
+        <w:t xml:space="preserve">pela</w:t>
+      </w:r>
+      <w:r>
+        <w:t xml:space="preserve"> </w:t>
+      </w:r>
+      <w:r>
+        <w:t xml:space="preserve">situação</w:t>
+      </w:r>
+      <w:r>
+        <w:t xml:space="preserve"> </w:t>
+      </w:r>
+      <w:r>
+        <w:t xml:space="preserve">pandêmica</w:t>
+      </w:r>
+      <w:r>
+        <w:t xml:space="preserve"> </w:t>
+      </w:r>
+      <w:r>
+        <w:t xml:space="preserve">mundial</w:t>
+      </w:r>
+      <w:r>
+        <w:t xml:space="preserve"> </w:t>
+      </w:r>
+      <w:r>
+        <w:t xml:space="preserve">da</w:t>
+      </w:r>
+      <w:r>
+        <w:t xml:space="preserve"> </w:t>
+      </w:r>
+      <w:r>
+        <w:t xml:space="preserve">COVID-19,</w:t>
+      </w:r>
+      <w:r>
+        <w:t xml:space="preserve"> </w:t>
+      </w:r>
+      <w:r>
+        <w:t xml:space="preserve">a</w:t>
+      </w:r>
+      <w:r>
+        <w:t xml:space="preserve"> </w:t>
+      </w:r>
+      <w:r>
+        <w:t xml:space="preserve">proposta</w:t>
+      </w:r>
+      <w:r>
+        <w:t xml:space="preserve"> </w:t>
+      </w:r>
+      <w:r>
+        <w:t xml:space="preserve">desta</w:t>
+      </w:r>
+      <w:r>
+        <w:t xml:space="preserve"> </w:t>
+      </w:r>
+      <w:r>
+        <w:t xml:space="preserve">pesquisa</w:t>
+      </w:r>
+      <w:r>
+        <w:t xml:space="preserve"> </w:t>
+      </w:r>
+      <w:r>
+        <w:t xml:space="preserve">é</w:t>
+      </w:r>
+      <w:r>
+        <w:t xml:space="preserve"> </w:t>
+      </w:r>
+      <w:r>
+        <w:t xml:space="preserve">a</w:t>
+      </w:r>
+      <w:r>
+        <w:t xml:space="preserve"> </w:t>
+      </w:r>
+      <w:r>
+        <w:t xml:space="preserve">de</w:t>
+      </w:r>
+      <w:r>
+        <w:t xml:space="preserve"> </w:t>
+      </w:r>
+      <w:r>
+        <w:t xml:space="preserve">lançar</w:t>
+      </w:r>
+      <w:r>
+        <w:t xml:space="preserve"> </w:t>
+      </w:r>
+      <w:r>
+        <w:t xml:space="preserve">alguma</w:t>
+      </w:r>
+      <w:r>
+        <w:t xml:space="preserve"> </w:t>
+      </w:r>
+      <w:r>
+        <w:t xml:space="preserve">luz</w:t>
+      </w:r>
+      <w:r>
+        <w:t xml:space="preserve"> </w:t>
+      </w:r>
+      <w:r>
+        <w:t xml:space="preserve">neste</w:t>
+      </w:r>
+      <w:r>
+        <w:t xml:space="preserve"> </w:t>
+      </w:r>
+      <w:r>
+        <w:t xml:space="preserve">âmbito</w:t>
+      </w:r>
+      <w:r>
+        <w:t xml:space="preserve"> </w:t>
+      </w:r>
+      <w:r>
+        <w:t xml:space="preserve">e</w:t>
+      </w:r>
+      <w:r>
+        <w:t xml:space="preserve"> </w:t>
+      </w:r>
+      <w:r>
+        <w:t xml:space="preserve">coletar</w:t>
+      </w:r>
+      <w:r>
+        <w:t xml:space="preserve"> </w:t>
+      </w:r>
+      <w:r>
+        <w:t xml:space="preserve">dados</w:t>
+      </w:r>
+      <w:r>
+        <w:t xml:space="preserve"> </w:t>
+      </w:r>
+      <w:r>
+        <w:t xml:space="preserve">exploratórios.</w:t>
+      </w:r>
+      <w:r>
+        <w:t xml:space="preserve"> </w:t>
+      </w:r>
+      <w:r>
+        <w:t xml:space="preserve">O</w:t>
+      </w:r>
+      <w:r>
+        <w:t xml:space="preserve"> </w:t>
+      </w:r>
+      <w:r>
+        <w:t xml:space="preserve">estudo</w:t>
+      </w:r>
+      <w:r>
+        <w:t xml:space="preserve"> </w:t>
+      </w:r>
+      <w:r>
+        <w:t xml:space="preserve">proposto</w:t>
+      </w:r>
+      <w:r>
+        <w:t xml:space="preserve"> </w:t>
+      </w:r>
+      <w:r>
+        <w:t xml:space="preserve">visa</w:t>
+      </w:r>
+      <w:r>
+        <w:t xml:space="preserve"> </w:t>
+      </w:r>
+      <w:r>
+        <w:t xml:space="preserve">compreender</w:t>
+      </w:r>
+      <w:r>
+        <w:t xml:space="preserve"> </w:t>
+      </w:r>
+      <w:r>
+        <w:t xml:space="preserve">como</w:t>
+      </w:r>
+      <w:r>
+        <w:t xml:space="preserve"> </w:t>
+      </w:r>
+      <w:r>
+        <w:t xml:space="preserve">os</w:t>
+      </w:r>
+      <w:r>
+        <w:t xml:space="preserve"> </w:t>
+      </w:r>
+      <w:r>
+        <w:t xml:space="preserve">estudantes</w:t>
+      </w:r>
+      <w:r>
+        <w:t xml:space="preserve"> </w:t>
+      </w:r>
+      <w:r>
+        <w:t xml:space="preserve">universitários</w:t>
+      </w:r>
+      <w:r>
+        <w:t xml:space="preserve"> </w:t>
+      </w:r>
+      <w:r>
+        <w:t xml:space="preserve">estão</w:t>
+      </w:r>
+      <w:r>
+        <w:t xml:space="preserve"> </w:t>
+      </w:r>
+      <w:r>
+        <w:t xml:space="preserve">vivenciando</w:t>
+      </w:r>
+      <w:r>
+        <w:t xml:space="preserve"> </w:t>
+      </w:r>
+      <w:r>
+        <w:t xml:space="preserve">a</w:t>
+      </w:r>
+      <w:r>
+        <w:t xml:space="preserve"> </w:t>
+      </w:r>
+      <w:r>
+        <w:t xml:space="preserve">pandemia</w:t>
+      </w:r>
+      <w:r>
+        <w:t xml:space="preserve"> </w:t>
+      </w:r>
+      <w:r>
+        <w:t xml:space="preserve">e</w:t>
+      </w:r>
+      <w:r>
+        <w:t xml:space="preserve"> </w:t>
+      </w:r>
+      <w:r>
+        <w:t xml:space="preserve">de</w:t>
+      </w:r>
+      <w:r>
+        <w:t xml:space="preserve"> </w:t>
+      </w:r>
+      <w:r>
+        <w:t xml:space="preserve">que</w:t>
+      </w:r>
+      <w:r>
+        <w:t xml:space="preserve"> </w:t>
+      </w:r>
+      <w:r>
+        <w:t xml:space="preserve">forma</w:t>
+      </w:r>
+      <w:r>
+        <w:t xml:space="preserve"> </w:t>
+      </w:r>
+      <w:r>
+        <w:t xml:space="preserve">se</w:t>
+      </w:r>
+      <w:r>
+        <w:t xml:space="preserve"> </w:t>
+      </w:r>
+      <w:r>
+        <w:t xml:space="preserve">comportam</w:t>
+      </w:r>
+      <w:r>
+        <w:t xml:space="preserve"> </w:t>
+      </w:r>
+      <w:r>
+        <w:t xml:space="preserve">frente</w:t>
+      </w:r>
+      <w:r>
+        <w:t xml:space="preserve"> </w:t>
+      </w:r>
+      <w:r>
+        <w:t xml:space="preserve">a</w:t>
+      </w:r>
+      <w:r>
+        <w:t xml:space="preserve"> </w:t>
+      </w:r>
+      <w:r>
+        <w:t xml:space="preserve">esta</w:t>
+      </w:r>
+      <w:r>
+        <w:t xml:space="preserve"> </w:t>
+      </w:r>
+      <w:r>
+        <w:t xml:space="preserve">nova</w:t>
+      </w:r>
+      <w:r>
+        <w:t xml:space="preserve"> </w:t>
+      </w:r>
+      <w:r>
+        <w:t xml:space="preserve">realidade.</w:t>
+      </w:r>
+      <w:r>
+        <w:br/>
+      </w:r>
+      <w:r>
+        <w:t xml:space="preserve">Portanto,</w:t>
+      </w:r>
+      <w:r>
+        <w:t xml:space="preserve"> </w:t>
+      </w:r>
+      <w:r>
+        <w:t xml:space="preserve">os</w:t>
+      </w:r>
+      <w:r>
+        <w:t xml:space="preserve"> </w:t>
+      </w:r>
+      <w:r>
+        <w:t xml:space="preserve">objetivos</w:t>
+      </w:r>
+      <w:r>
+        <w:t xml:space="preserve"> </w:t>
+      </w:r>
+      <w:r>
+        <w:t xml:space="preserve">dessa</w:t>
+      </w:r>
+      <w:r>
+        <w:t xml:space="preserve"> </w:t>
+      </w:r>
+      <w:r>
+        <w:t xml:space="preserve">pesquisa</w:t>
+      </w:r>
+      <w:r>
+        <w:t xml:space="preserve"> </w:t>
+      </w:r>
+      <w:r>
+        <w:t xml:space="preserve">exploratória-descritiva</w:t>
+      </w:r>
+      <w:r>
+        <w:t xml:space="preserve"> </w:t>
+      </w:r>
+      <w:r>
+        <w:t xml:space="preserve">são</w:t>
+      </w:r>
+      <w:r>
+        <w:t xml:space="preserve"> </w:t>
+      </w:r>
+      <w:r>
+        <w:t xml:space="preserve">de</w:t>
+      </w:r>
+      <w:r>
+        <w:t xml:space="preserve"> </w:t>
+      </w:r>
+      <w:r>
+        <w:t xml:space="preserve">investigar:</w:t>
+      </w:r>
+      <w:r>
+        <w:br/>
+      </w:r>
+      <w:r>
+        <w:t xml:space="preserve">-</w:t>
+      </w:r>
+      <w:r>
+        <w:t xml:space="preserve"> </w:t>
+      </w:r>
+      <w:r>
+        <w:t xml:space="preserve">como</w:t>
+      </w:r>
+      <w:r>
+        <w:t xml:space="preserve"> </w:t>
+      </w:r>
+      <w:r>
+        <w:t xml:space="preserve">os</w:t>
+      </w:r>
+      <w:r>
+        <w:t xml:space="preserve"> </w:t>
+      </w:r>
+      <w:r>
+        <w:t xml:space="preserve">alunos</w:t>
+      </w:r>
+      <w:r>
+        <w:t xml:space="preserve"> </w:t>
+      </w:r>
+      <w:r>
+        <w:t xml:space="preserve">vivenciaram</w:t>
+      </w:r>
+      <w:r>
+        <w:t xml:space="preserve"> </w:t>
+      </w:r>
+      <w:r>
+        <w:t xml:space="preserve">a</w:t>
+      </w:r>
+      <w:r>
+        <w:t xml:space="preserve"> </w:t>
+      </w:r>
+      <w:r>
+        <w:t xml:space="preserve">pandemia</w:t>
+      </w:r>
+      <w:r>
+        <w:t xml:space="preserve"> </w:t>
+      </w:r>
+      <w:r>
+        <w:t xml:space="preserve">da</w:t>
+      </w:r>
+      <w:r>
+        <w:t xml:space="preserve"> </w:t>
+      </w:r>
+      <w:r>
+        <w:t xml:space="preserve">COVID-19;</w:t>
+      </w:r>
+      <w:r>
+        <w:br/>
+      </w:r>
+      <w:r>
+        <w:t xml:space="preserve">-</w:t>
+      </w:r>
+      <w:r>
+        <w:t xml:space="preserve"> </w:t>
+      </w:r>
+      <w:r>
+        <w:t xml:space="preserve">de</w:t>
+      </w:r>
+      <w:r>
+        <w:t xml:space="preserve"> </w:t>
+      </w:r>
+      <w:r>
+        <w:t xml:space="preserve">que</w:t>
+      </w:r>
+      <w:r>
+        <w:t xml:space="preserve"> </w:t>
+      </w:r>
+      <w:r>
+        <w:t xml:space="preserve">forma</w:t>
+      </w:r>
+      <w:r>
+        <w:t xml:space="preserve"> </w:t>
+      </w:r>
+      <w:r>
+        <w:t xml:space="preserve">se</w:t>
+      </w:r>
+      <w:r>
+        <w:t xml:space="preserve"> </w:t>
+      </w:r>
+      <w:r>
+        <w:t xml:space="preserve">comportaram</w:t>
+      </w:r>
+      <w:r>
+        <w:t xml:space="preserve"> </w:t>
+      </w:r>
+      <w:r>
+        <w:t xml:space="preserve">frente</w:t>
+      </w:r>
+      <w:r>
+        <w:t xml:space="preserve"> </w:t>
+      </w:r>
+      <w:r>
+        <w:t xml:space="preserve">as</w:t>
+      </w:r>
+      <w:r>
+        <w:t xml:space="preserve"> </w:t>
+      </w:r>
+      <w:r>
+        <w:t xml:space="preserve">restrições</w:t>
+      </w:r>
+      <w:r>
+        <w:t xml:space="preserve"> </w:t>
+      </w:r>
+      <w:r>
+        <w:t xml:space="preserve">impostas</w:t>
+      </w:r>
+      <w:r>
+        <w:t xml:space="preserve"> </w:t>
+      </w:r>
+      <w:r>
+        <w:t xml:space="preserve">pelos</w:t>
+      </w:r>
+      <w:r>
+        <w:t xml:space="preserve"> </w:t>
+      </w:r>
+      <w:r>
+        <w:t xml:space="preserve">riscos</w:t>
+      </w:r>
+      <w:r>
+        <w:t xml:space="preserve"> </w:t>
+      </w:r>
+      <w:r>
+        <w:t xml:space="preserve">de</w:t>
+      </w:r>
+      <w:r>
+        <w:t xml:space="preserve"> </w:t>
+      </w:r>
+      <w:r>
+        <w:t xml:space="preserve">contágio;</w:t>
+      </w:r>
+      <w:r>
+        <w:br/>
+      </w:r>
+      <w:r>
+        <w:t xml:space="preserve">-</w:t>
+      </w:r>
+      <w:r>
+        <w:t xml:space="preserve"> </w:t>
+      </w:r>
+      <w:r>
+        <w:t xml:space="preserve">quais</w:t>
+      </w:r>
+      <w:r>
+        <w:t xml:space="preserve"> </w:t>
+      </w:r>
+      <w:r>
+        <w:t xml:space="preserve">suas</w:t>
+      </w:r>
+      <w:r>
+        <w:t xml:space="preserve"> </w:t>
+      </w:r>
+      <w:r>
+        <w:t xml:space="preserve">considerações</w:t>
+      </w:r>
+      <w:r>
+        <w:t xml:space="preserve"> </w:t>
+      </w:r>
+      <w:r>
+        <w:t xml:space="preserve">a</w:t>
+      </w:r>
+      <w:r>
+        <w:t xml:space="preserve"> </w:t>
+      </w:r>
+      <w:r>
+        <w:t xml:space="preserve">respeito</w:t>
+      </w:r>
+      <w:r>
+        <w:t xml:space="preserve"> </w:t>
+      </w:r>
+      <w:r>
+        <w:t xml:space="preserve">das</w:t>
+      </w:r>
+      <w:r>
+        <w:t xml:space="preserve"> </w:t>
+      </w:r>
+      <w:r>
+        <w:t xml:space="preserve">estratégias</w:t>
+      </w:r>
+      <w:r>
+        <w:t xml:space="preserve"> </w:t>
+      </w:r>
+      <w:r>
+        <w:t xml:space="preserve">que</w:t>
+      </w:r>
+      <w:r>
+        <w:t xml:space="preserve"> </w:t>
+      </w:r>
+      <w:r>
+        <w:t xml:space="preserve">foram</w:t>
+      </w:r>
+      <w:r>
+        <w:t xml:space="preserve"> </w:t>
+      </w:r>
+      <w:r>
+        <w:t xml:space="preserve">adotadas</w:t>
+      </w:r>
+      <w:r>
+        <w:t xml:space="preserve"> </w:t>
+      </w:r>
+      <w:r>
+        <w:t xml:space="preserve">pelas</w:t>
+      </w:r>
+      <w:r>
+        <w:t xml:space="preserve"> </w:t>
+      </w:r>
+      <w:r>
+        <w:t xml:space="preserve">instituições</w:t>
+      </w:r>
+      <w:r>
+        <w:t xml:space="preserve"> </w:t>
+      </w:r>
+      <w:r>
+        <w:t xml:space="preserve">superiores;</w:t>
+      </w:r>
+      <w:r>
+        <w:t xml:space="preserve"> </w:t>
+      </w:r>
+      <w:r>
+        <w:t xml:space="preserve">e</w:t>
+      </w:r>
+      <w:r>
+        <w:br/>
+      </w:r>
+      <w:r>
+        <w:t xml:space="preserve">-</w:t>
+      </w:r>
+      <w:r>
+        <w:t xml:space="preserve"> </w:t>
+      </w:r>
+      <w:r>
+        <w:t xml:space="preserve">como</w:t>
+      </w:r>
+      <w:r>
+        <w:t xml:space="preserve"> </w:t>
+      </w:r>
+      <w:r>
+        <w:t xml:space="preserve">estes</w:t>
+      </w:r>
+      <w:r>
+        <w:t xml:space="preserve"> </w:t>
+      </w:r>
+      <w:r>
+        <w:t xml:space="preserve">fatores</w:t>
+      </w:r>
+      <w:r>
+        <w:t xml:space="preserve"> </w:t>
+      </w:r>
+      <w:r>
+        <w:t xml:space="preserve">influenciaram</w:t>
+      </w:r>
+      <w:r>
+        <w:t xml:space="preserve"> </w:t>
+      </w:r>
+      <w:r>
+        <w:t xml:space="preserve">suas</w:t>
+      </w:r>
+      <w:r>
+        <w:t xml:space="preserve"> </w:t>
+      </w:r>
+      <w:r>
+        <w:t xml:space="preserve">vidas.</w:t>
       </w:r>
     </w:p>
     <w:bookmarkStart w:id="21" w:name="r-markdown"/>
@@ -148,7 +792,7 @@
         <w:pStyle w:val="FirstParagraph"/>
       </w:pPr>
       <w:r>
-        <w:t xml:space="preserve">This is an R Markdown document. Markdown is a simple formatting syntax for authoring HTML, PDF, and MS Word documents. For more details on using R Markdown see</w:t>
+        <w:t xml:space="preserve">Este é um documento R Markdown. Markdown é uma sintaxe de formatação simples para criar documentos HTML, PDF e MS Word. Para obter mais detalhes sobre o uso do R Markdown, consulte</w:t>
       </w:r>
       <w:r>
         <w:t xml:space="preserve"> </w:t>
@@ -170,7 +814,7 @@
         <w:pStyle w:val="BodyText"/>
       </w:pPr>
       <w:r>
-        <w:t xml:space="preserve">When you click the</w:t>
+        <w:t xml:space="preserve">Ao clicar no botão</w:t>
       </w:r>
       <w:r>
         <w:t xml:space="preserve"> </w:t>
@@ -183,10 +827,7 @@
         <w:t xml:space="preserve">Knit</w:t>
       </w:r>
       <w:r>
-        <w:t xml:space="preserve"> </w:t>
-      </w:r>
-      <w:r>
-        <w:t xml:space="preserve">button a document will be generated that includes both content as well as the output of any embedded R code chunks within the document. You can embed an R code chunk like this:</w:t>
+        <w:t xml:space="preserve">, será gerado um documento que inclui tanto o conteúdo quanto a saída de qualquer fragmento de código R incorporado no documento. Você pode incorporar um pedaço de código R como este::</w:t>
       </w:r>
     </w:p>
     <w:p>
@@ -272,13 +913,13 @@
       </w:r>
     </w:p>
     <w:bookmarkEnd w:id="21"/>
-    <w:bookmarkStart w:id="25" w:name="including-plots"/>
+    <w:bookmarkStart w:id="25" w:name="incluindo-gráficos"/>
     <w:p>
       <w:pPr>
         <w:pStyle w:val="Heading2"/>
       </w:pPr>
       <w:r>
-        <w:t xml:space="preserve">Including Plots</w:t>
+        <w:t xml:space="preserve">Incluindo Gráficos</w:t>
       </w:r>
     </w:p>
     <w:p>
@@ -286,7 +927,7 @@
         <w:pStyle w:val="FirstParagraph"/>
       </w:pPr>
       <w:r>
-        <w:t xml:space="preserve">You can also embed plots, for example:</w:t>
+        <w:t xml:space="preserve">Você também pode incorporar gráficos, por exemplo:</w:t>
       </w:r>
     </w:p>
     <w:p>
@@ -296,7 +937,7 @@
       <w:r>
         <w:drawing>
           <wp:inline>
-            <wp:extent cx="5334000" cy="4267200"/>
+            <wp:extent cx="4620126" cy="3696101"/>
             <wp:effectExtent b="0" l="0" r="0" t="0"/>
             <wp:docPr descr="" title="" id="23" name="Picture"/>
             <a:graphic>
@@ -317,7 +958,7 @@
                   <pic:spPr bwMode="auto">
                     <a:xfrm>
                       <a:off x="0" y="0"/>
-                      <a:ext cx="5334000" cy="4267200"/>
+                      <a:ext cx="4620126" cy="3696101"/>
                     </a:xfrm>
                     <a:prstGeom prst="rect">
                       <a:avLst/>
@@ -341,7 +982,7 @@
         <w:pStyle w:val="BodyText"/>
       </w:pPr>
       <w:r>
-        <w:t xml:space="preserve">Note that the</w:t>
+        <w:t xml:space="preserve">Observe que o parâmetro</w:t>
       </w:r>
       <w:r>
         <w:t xml:space="preserve"> </w:t>
@@ -356,7 +997,7 @@
         <w:t xml:space="preserve"> </w:t>
       </w:r>
       <w:r>
-        <w:t xml:space="preserve">parameter was added to the code chunk to prevent printing of the R code that generated the plot.</w:t>
+        <w:t xml:space="preserve">foi adicionado ao pedaço de código para evitar a impressão do código R que gerou o gráfico.</w:t>
       </w:r>
     </w:p>
     <w:bookmarkEnd w:id="25"/>

</xml_diff>

<commit_message>
Atualizando teste - por Shelley
</commit_message>
<xml_diff>
--- a/codigo/covid19-i-hes-grupo-1.docx
+++ b/codigo/covid19-i-hes-grupo-1.docx
@@ -113,7 +113,7 @@
         <w:pStyle w:val="Date"/>
       </w:pPr>
       <w:r>
-        <w:t xml:space="preserve">16</w:t>
+        <w:t xml:space="preserve">25</w:t>
       </w:r>
       <w:r>
         <w:t xml:space="preserve"> </w:t>
@@ -125,7 +125,7 @@
         <w:t xml:space="preserve"> </w:t>
       </w:r>
       <w:r>
-        <w:t xml:space="preserve">novembro</w:t>
+        <w:t xml:space="preserve">janeiro</w:t>
       </w:r>
       <w:r>
         <w:t xml:space="preserve"> </w:t>
@@ -137,7 +137,7 @@
         <w:t xml:space="preserve"> </w:t>
       </w:r>
       <w:r>
-        <w:t xml:space="preserve">2022</w:t>
+        <w:t xml:space="preserve">2023</w:t>
       </w:r>
     </w:p>
     <w:p>
@@ -778,13 +778,13 @@
         <w:t xml:space="preserve">vidas.</w:t>
       </w:r>
     </w:p>
-    <w:bookmarkStart w:id="21" w:name="r-markdown"/>
+    <w:bookmarkStart w:id="21" w:name="introdução"/>
     <w:p>
       <w:pPr>
         <w:pStyle w:val="Heading2"/>
       </w:pPr>
       <w:r>
-        <w:t xml:space="preserve">R Markdown</w:t>
+        <w:t xml:space="preserve">Introdução</w:t>
       </w:r>
     </w:p>
     <w:p>
@@ -830,109 +830,19 @@
         <w:t xml:space="preserve">, será gerado um documento que inclui tanto o conteúdo quanto a saída de qualquer fragmento de código R incorporado no documento. Você pode incorporar um pedaço de código R como este::</w:t>
       </w:r>
     </w:p>
-    <w:p>
-      <w:pPr>
-        <w:pStyle w:val="SourceCode"/>
-      </w:pPr>
-      <w:r>
-        <w:rPr>
-          <w:rStyle w:val="FunctionTok"/>
-        </w:rPr>
-        <w:t xml:space="preserve">summary</w:t>
-      </w:r>
-      <w:r>
-        <w:rPr>
-          <w:rStyle w:val="NormalTok"/>
-        </w:rPr>
-        <w:t xml:space="preserve">(cars)</w:t>
-      </w:r>
-    </w:p>
-    <w:p>
-      <w:pPr>
-        <w:pStyle w:val="SourceCode"/>
-      </w:pPr>
-      <w:r>
-        <w:rPr>
-          <w:rStyle w:val="VerbatimChar"/>
-        </w:rPr>
-        <w:t xml:space="preserve">##      speed           dist       </w:t>
-      </w:r>
-      <w:r>
-        <w:br/>
-      </w:r>
-      <w:r>
-        <w:rPr>
-          <w:rStyle w:val="VerbatimChar"/>
-        </w:rPr>
-        <w:t xml:space="preserve">##  Min.   : 4.0   Min.   :  2.00  </w:t>
-      </w:r>
-      <w:r>
-        <w:br/>
-      </w:r>
-      <w:r>
-        <w:rPr>
-          <w:rStyle w:val="VerbatimChar"/>
-        </w:rPr>
-        <w:t xml:space="preserve">##  1st Qu.:12.0   1st Qu.: 26.00  </w:t>
-      </w:r>
-      <w:r>
-        <w:br/>
-      </w:r>
-      <w:r>
-        <w:rPr>
-          <w:rStyle w:val="VerbatimChar"/>
-        </w:rPr>
-        <w:t xml:space="preserve">##  Median :15.0   Median : 36.00  </w:t>
-      </w:r>
-      <w:r>
-        <w:br/>
-      </w:r>
-      <w:r>
-        <w:rPr>
-          <w:rStyle w:val="VerbatimChar"/>
-        </w:rPr>
-        <w:t xml:space="preserve">##  Mean   :15.4   Mean   : 42.98  </w:t>
-      </w:r>
-      <w:r>
-        <w:br/>
-      </w:r>
-      <w:r>
-        <w:rPr>
-          <w:rStyle w:val="VerbatimChar"/>
-        </w:rPr>
-        <w:t xml:space="preserve">##  3rd Qu.:19.0   3rd Qu.: 56.00  </w:t>
-      </w:r>
-      <w:r>
-        <w:br/>
-      </w:r>
-      <w:r>
-        <w:rPr>
-          <w:rStyle w:val="VerbatimChar"/>
-        </w:rPr>
-        <w:t xml:space="preserve">##  Max.   :25.0   Max.   :120.00</w:t>
-      </w:r>
-    </w:p>
     <w:bookmarkEnd w:id="21"/>
-    <w:bookmarkStart w:id="25" w:name="incluindo-gráficos"/>
+    <w:bookmarkStart w:id="25" w:name="análise-exploratrória"/>
     <w:p>
       <w:pPr>
         <w:pStyle w:val="Heading2"/>
       </w:pPr>
       <w:r>
-        <w:t xml:space="preserve">Incluindo Gráficos</w:t>
+        <w:t xml:space="preserve">Análise Exploratrória</w:t>
       </w:r>
     </w:p>
     <w:p>
       <w:pPr>
         <w:pStyle w:val="FirstParagraph"/>
-      </w:pPr>
-      <w:r>
-        <w:t xml:space="preserve">Você também pode incorporar gráficos, por exemplo:</w:t>
-      </w:r>
-    </w:p>
-    <w:p>
-      <w:pPr>
-        <w:pStyle w:val="BodyText"/>
       </w:pPr>
       <w:r>
         <w:drawing>
@@ -944,7 +854,7 @@
               <a:graphicData uri="http://schemas.openxmlformats.org/drawingml/2006/picture">
                 <pic:pic>
                   <pic:nvPicPr>
-                    <pic:cNvPr descr="covid19-i-hes-grupo-1_files/figure-docx/pressure-1.png" id="24" name="Picture"/>
+                    <pic:cNvPr descr="covid19-i-hes-grupo-1_files/figure-docx/unnamed-chunk-1-1.png" id="24" name="Picture"/>
                     <pic:cNvPicPr>
                       <a:picLocks noChangeArrowheads="1" noChangeAspect="1"/>
                     </pic:cNvPicPr>
@@ -982,22 +892,7 @@
         <w:pStyle w:val="BodyText"/>
       </w:pPr>
       <w:r>
-        <w:t xml:space="preserve">Observe que o parâmetro</w:t>
-      </w:r>
-      <w:r>
-        <w:t xml:space="preserve"> </w:t>
-      </w:r>
-      <w:r>
-        <w:rPr>
-          <w:rStyle w:val="VerbatimChar"/>
-        </w:rPr>
-        <w:t xml:space="preserve">echo = FALSE</w:t>
-      </w:r>
-      <w:r>
-        <w:t xml:space="preserve"> </w:t>
-      </w:r>
-      <w:r>
-        <w:t xml:space="preserve">foi adicionado ao pedaço de código para evitar a impressão do código R que gerou o gráfico.</w:t>
+        <w:t xml:space="preserve">Segundo o gráfico ….</w:t>
       </w:r>
     </w:p>
     <w:bookmarkEnd w:id="25"/>

</xml_diff>